<commit_message>
"Updated README.MD, removed unnecessary code, and made changes to extract_images_desc_below_Image.py, server-torch.py, and server.py files."
</commit_message>
<xml_diff>
--- a/src/docx/smartv5_vector_store.docx
+++ b/src/docx/smartv5_vector_store.docx
@@ -268,9 +268,7 @@
       </w:r>
     </w:p>
     <w:p/>
-    <w:p>
-      <w:r/>
-    </w:p>
+    <w:p/>
     <w:p>
       <w:r>
         <w:t xml:space="preserve">Figura 01: Tela inicial IMAGE_FILENAME: (image_rId8.png), Descrição: </w:t>
@@ -279,9 +277,7 @@
         <w:t>A imagem apresenta a interface da Google Play Store, mostrando a seção "Para você". Estão em destaque quatro jogos recomendados com suas respectivas estrelas de avaliação: "Blood Strike - FPS for all" (4,6★), "Roblox" (4,4★), "Tile Club - Jogo de combinar" (4,9★) e mais abaixo, sugestões de jogos como "Paciência - Jogo de Solitário", "Coin Master" e "Bubble Pop! Cannon Shooter". A parte inferior da tela exibe ícones de navegação, incluindo a opção de pesquisa destacada em vermelho. IMAGE_FILENAME: (image_rId8.png)</w:t>
       </w:r>
     </w:p>
-    <w:p>
-      <w:r/>
-    </w:p>
+    <w:p/>
     <w:p/>
     <w:p>
       <w:r>
@@ -306,9 +302,7 @@
         <w:t xml:space="preserve"> deve pressionar sobre o ícone do aplicativo encontrado na pesquisa, conforme representado na Figura 02.</w:t>
       </w:r>
     </w:p>
-    <w:p>
-      <w:r/>
-    </w:p>
+    <w:p/>
     <w:p>
       <w:r>
         <w:t xml:space="preserve">Figura 02: Menu Pesquisar IMAGE_FILENAME: (image_rId9.png), Descrição: </w:t>
@@ -317,9 +311,7 @@
         <w:t>A imagem mostra a tela de busca de um aplicativo em um dispositivo móvel, onde o termo "smart sales force" está destacado. Abaixo, aparecem vários aplicativos relacionados, incluindo "Smart Força de Vendas" da Arpa Sistemas. O aplicativo tem uma avaliação de 4,3 estrelas, ocupa 14 MB e tem mais de 1 mil downloads. Outros aplicativos mencionados incluem Salesforce e App Sales Force +, destacando suas avaliações e tamanhos. A interface é típica de uma loja de aplicativos. IMAGE_FILENAME: (image_rId9.png)</w:t>
       </w:r>
     </w:p>
-    <w:p>
-      <w:r/>
-    </w:p>
+    <w:p/>
     <w:p/>
     <w:p>
       <w:r>
@@ -337,7 +329,6 @@
     </w:p>
     <w:p/>
     <w:p>
-      <w:r/>
       <w:r>
         <w:t>3</w:t>
       </w:r>
@@ -358,13 +349,9 @@
         <w:t>A imagem exibe a tela de um aplicativo chamado "Smart Força de Vendas", da Arpa Sistemas, disponível para download na loja de aplicativos. O aplicativo possui uma avaliação de 4,2 estrelas, com 12 avaliações, e ocupa 14 MB de espaço. A interface mostra cinco telas do aplicativo, destacando funcionalidades relacionadas a vendas. A seção inferior oferece informações sobre o app, incluindo a mensagem de que "Smart Vendas agora é Smart Força de Vendas", além de categorias como "Negócios" e "Segurança dos dados". Há também uma barra de navegação com ícones para jogos, aplicativos, pesquisa e livros. IMAGE_FILENAME: (image_rId10.png)</w:t>
       </w:r>
     </w:p>
-    <w:p>
-      <w:r/>
-    </w:p>
-    <w:p/>
-    <w:p>
-      <w:r/>
-    </w:p>
+    <w:p/>
+    <w:p/>
+    <w:p/>
     <w:p/>
     <w:p/>
     <w:p>
@@ -375,12 +362,9 @@
         <w:t>A imagem mostra a tela de um aplicativo no dispositivo móvel, com o título "Smart Força de Vendas" em processo de instalação. O usuário tem a opção de cancelar ou abrir o aplicativo. Abaixo, há uma seção com sugestões de outros aplicativos, incluindo "Nomad: Conta em Dólar e Cartão" e "Livelo: juntar e trocar pontos", além de outros como "Estoque, Vendas, Pdv, Finanças". Na parte inferior da tela, estão ícones para acessar jogos, aplicativos, arquivos e livros. IMAGE_FILENAME: (image_rId11.png)</w:t>
       </w:r>
     </w:p>
-    <w:p>
-      <w:r/>
-    </w:p>
-    <w:p/>
-    <w:p>
-      <w:r/>
+    <w:p/>
+    <w:p/>
+    <w:p>
       <w:r>
         <w:t>5</w:t>
       </w:r>
@@ -398,9 +382,7 @@
         <w:t>A imagem mostra a tela de um aplicativo de loja virtual, provavelmente a Google Play Store, com destaque para um aplicativo chamado "Smart Força de Vendas" da empresa Arpa Sistemas. O aplicativo apresenta opções de "Desinstalar" e "Abrir" em destaque. Abaixo, aparecem sugestões de outros aplicativos com suas respectivas classificações, como "Nomad: Conta em Dólar e Cartão", "Livelo: juntar e trocar pontos", "Estoque, Vendas, Pdv, Finanças", entre outros. A interface também inclui uma seção para mais aplicativos a serem testados. IMAGE_FILENAME: (image_rId12.png)</w:t>
       </w:r>
     </w:p>
-    <w:p>
-      <w:r/>
-    </w:p>
+    <w:p/>
     <w:p/>
     <w:p>
       <w:r>
@@ -458,9 +440,7 @@
       </w:r>
     </w:p>
     <w:p/>
-    <w:p>
-      <w:r/>
-    </w:p>
+    <w:p/>
     <w:p/>
     <w:p/>
     <w:p>
@@ -473,9 +453,6 @@
     </w:p>
     <w:p>
       <w:r>
-        <w:t xml:space="preserve">Fonte: Aplicativo </w:t>
-      </w:r>
-      <w:r>
         <w:t>App</w:t>
       </w:r>
       <w:r>
@@ -483,9 +460,7 @@
       </w:r>
     </w:p>
     <w:p/>
-    <w:p>
-      <w:r/>
-    </w:p>
+    <w:p/>
     <w:p>
       <w:r>
         <w:t xml:space="preserve">Figura 07: Busca IMAGE_FILENAME: (image_rId14.png), Descrição: </w:t>
@@ -496,9 +471,6 @@
     </w:p>
     <w:p>
       <w:r>
-        <w:t xml:space="preserve">Fonte: Aplicativo </w:t>
-      </w:r>
-      <w:r>
         <w:t>App</w:t>
       </w:r>
       <w:r>
@@ -521,7 +493,6 @@
     </w:p>
     <w:p/>
     <w:p>
-      <w:r/>
       <w:r>
         <w:t>8</w:t>
       </w:r>
@@ -539,9 +510,6 @@
     </w:p>
     <w:p>
       <w:r>
-        <w:t xml:space="preserve">Fonte: Aplicativo </w:t>
-      </w:r>
-      <w:r>
         <w:t>App</w:t>
       </w:r>
       <w:r>
@@ -696,7 +664,6 @@
     </w:p>
     <w:p/>
     <w:p>
-      <w:r/>
       <w:r>
         <w:t xml:space="preserve"> </w:t>
       </w:r>
@@ -732,9 +699,6 @@
     </w:p>
     <w:p>
       <w:r>
-        <w:t xml:space="preserve">Fonte: Aplicativo </w:t>
-      </w:r>
-      <w:r>
         <w:t>Smart</w:t>
       </w:r>
       <w:r>
@@ -808,7 +772,6 @@
     </w:p>
     <w:p/>
     <w:p>
-      <w:r/>
       <w:r>
         <w:t xml:space="preserve"> </w:t>
       </w:r>
@@ -832,9 +795,6 @@
     </w:p>
     <w:p>
       <w:r>
-        <w:t xml:space="preserve">Fonte: Aplicativo </w:t>
-      </w:r>
-      <w:r>
         <w:t>Smart</w:t>
       </w:r>
       <w:r>
@@ -950,7 +910,6 @@
     </w:p>
     <w:p/>
     <w:p>
-      <w:r/>
       <w:r>
         <w:t xml:space="preserve"> </w:t>
       </w:r>
@@ -977,9 +936,6 @@
     </w:p>
     <w:p>
       <w:r>
-        <w:t xml:space="preserve">Fonte: Aplicativo </w:t>
-      </w:r>
-      <w:r>
         <w:t>Smart</w:t>
       </w:r>
       <w:r>
@@ -1057,7 +1013,6 @@
     <w:p/>
     <w:p/>
     <w:p>
-      <w:r/>
       <w:r>
         <w:t xml:space="preserve"> </w:t>
       </w:r>
@@ -1087,9 +1042,6 @@
     </w:p>
     <w:p>
       <w:r>
-        <w:t xml:space="preserve">Fonte: Aplicativo </w:t>
-      </w:r>
-      <w:r>
         <w:t>Smart</w:t>
       </w:r>
       <w:r>
@@ -1152,7 +1104,6 @@
     </w:p>
     <w:p/>
     <w:p>
-      <w:r/>
       <w:r>
         <w:t xml:space="preserve"> </w:t>
       </w:r>
@@ -1181,9 +1132,6 @@
     </w:p>
     <w:p>
       <w:r>
-        <w:t xml:space="preserve">Fonte: Aplicativo </w:t>
-      </w:r>
-      <w:r>
         <w:t>Smart</w:t>
       </w:r>
       <w:r>
@@ -1275,7 +1223,6 @@
     </w:p>
     <w:p/>
     <w:p>
-      <w:r/>
       <w:r>
         <w:t xml:space="preserve"> </w:t>
       </w:r>
@@ -1304,9 +1251,6 @@
     </w:p>
     <w:p>
       <w:r>
-        <w:t xml:space="preserve">Fonte: Aplicativo </w:t>
-      </w:r>
-      <w:r>
         <w:t>Smart</w:t>
       </w:r>
       <w:r>
@@ -1372,7 +1316,6 @@
     </w:p>
     <w:p/>
     <w:p>
-      <w:r/>
       <w:r>
         <w:t xml:space="preserve"> </w:t>
       </w:r>
@@ -1399,9 +1342,6 @@
     </w:p>
     <w:p>
       <w:r>
-        <w:t xml:space="preserve">Fonte: Aplicativo </w:t>
-      </w:r>
-      <w:r>
         <w:t>Smart</w:t>
       </w:r>
       <w:r>
@@ -1490,7 +1430,6 @@
     </w:p>
     <w:p/>
     <w:p>
-      <w:r/>
       <w:r>
         <w:t xml:space="preserve"> </w:t>
       </w:r>
@@ -1520,9 +1459,6 @@
     </w:p>
     <w:p>
       <w:r>
-        <w:t xml:space="preserve">Fonte: Aplicativo </w:t>
-      </w:r>
-      <w:r>
         <w:t>Smart</w:t>
       </w:r>
       <w:r>
@@ -1567,7 +1503,6 @@
     </w:p>
     <w:p/>
     <w:p>
-      <w:r/>
       <w:r>
         <w:t xml:space="preserve"> </w:t>
       </w:r>
@@ -1599,9 +1534,6 @@
     </w:p>
     <w:p>
       <w:r>
-        <w:t xml:space="preserve">Fonte: Aplicativo </w:t>
-      </w:r>
-      <w:r>
         <w:t>Smart</w:t>
       </w:r>
       <w:r>
@@ -1684,7 +1616,6 @@
     </w:p>
     <w:p/>
     <w:p>
-      <w:r/>
       <w:r>
         <w:t>8</w:t>
       </w:r>
@@ -1702,9 +1633,6 @@
     </w:p>
     <w:p>
       <w:r>
-        <w:t xml:space="preserve">Fonte: Aplicativo </w:t>
-      </w:r>
-      <w:r>
         <w:t>Smart</w:t>
       </w:r>
       <w:r>
@@ -1874,7 +1802,6 @@
     </w:p>
     <w:p/>
     <w:p>
-      <w:r/>
       <w:r>
         <w:t>9</w:t>
       </w:r>
@@ -1938,7 +1865,6 @@
     </w:p>
     <w:p/>
     <w:p>
-      <w:r/>
       <w:r>
         <w:t>20</w:t>
       </w:r>
@@ -2030,7 +1956,6 @@
     </w:p>
     <w:p/>
     <w:p>
-      <w:r/>
       <w:r>
         <w:t>2</w:t>
       </w:r>
@@ -2152,7 +2077,6 @@
     </w:p>
     <w:p/>
     <w:p>
-      <w:r/>
       <w:r>
         <w:t>2</w:t>
       </w:r>
@@ -2228,7 +2152,6 @@
     </w:p>
     <w:p/>
     <w:p>
-      <w:r/>
       <w:r>
         <w:t>2</w:t>
       </w:r>
@@ -2305,7 +2228,6 @@
     </w:p>
     <w:p/>
     <w:p>
-      <w:r/>
       <w:r>
         <w:t>2</w:t>
       </w:r>
@@ -2334,7 +2256,6 @@
     </w:p>
     <w:p/>
     <w:p>
-      <w:r/>
       <w:r>
         <w:t>2</w:t>
       </w:r>
@@ -2429,7 +2350,6 @@
     </w:p>
     <w:p/>
     <w:p>
-      <w:r/>
       <w:r>
         <w:t>2</w:t>
       </w:r>
@@ -2488,7 +2408,6 @@
     </w:p>
     <w:p/>
     <w:p>
-      <w:r/>
       <w:r>
         <w:t>2</w:t>
       </w:r>
@@ -2564,7 +2483,6 @@
     </w:p>
     <w:p/>
     <w:p>
-      <w:r/>
       <w:r>
         <w:t>8</w:t>
       </w:r>
@@ -2611,7 +2529,6 @@
     </w:p>
     <w:p/>
     <w:p>
-      <w:r/>
       <w:r>
         <w:t>9</w:t>
       </w:r>
@@ -2673,7 +2590,6 @@
     </w:p>
     <w:p/>
     <w:p>
-      <w:r/>
       <w:r>
         <w:t>30</w:t>
       </w:r>
@@ -2732,7 +2648,6 @@
     </w:p>
     <w:p/>
     <w:p>
-      <w:r/>
       <w:r>
         <w:t>3</w:t>
       </w:r>
@@ -2785,7 +2700,6 @@
     </w:p>
     <w:p/>
     <w:p>
-      <w:r/>
       <w:r>
         <w:t>3</w:t>
       </w:r>
@@ -2832,7 +2746,6 @@
     </w:p>
     <w:p/>
     <w:p>
-      <w:r/>
       <w:r>
         <w:t>3</w:t>
       </w:r>
@@ -2911,7 +2824,6 @@
     </w:p>
     <w:p/>
     <w:p>
-      <w:r/>
       <w:r>
         <w:t>3</w:t>
       </w:r>
@@ -2967,7 +2879,6 @@
     </w:p>
     <w:p/>
     <w:p>
-      <w:r/>
       <w:r>
         <w:t>3</w:t>
       </w:r>
@@ -3020,7 +2931,6 @@
     </w:p>
     <w:p/>
     <w:p>
-      <w:r/>
       <w:r>
         <w:t>3</w:t>
       </w:r>
@@ -3073,7 +2983,6 @@
     </w:p>
     <w:p/>
     <w:p>
-      <w:r/>
       <w:r>
         <w:t>3</w:t>
       </w:r>
@@ -3123,7 +3032,6 @@
     </w:p>
     <w:p/>
     <w:p>
-      <w:r/>
       <w:r>
         <w:t>3</w:t>
       </w:r>
@@ -3336,7 +3244,6 @@
     </w:p>
     <w:p/>
     <w:p>
-      <w:r/>
       <w:r>
         <w:t xml:space="preserve"> </w:t>
       </w:r>
@@ -3366,9 +3273,6 @@
     </w:p>
     <w:p>
       <w:r>
-        <w:t xml:space="preserve">Fonte: Aplicativo </w:t>
-      </w:r>
-      <w:r>
         <w:t>Smart</w:t>
       </w:r>
       <w:r>
@@ -3416,7 +3320,6 @@
     </w:p>
     <w:p/>
     <w:p>
-      <w:r/>
       <w:r>
         <w:t>40</w:t>
       </w:r>
@@ -3446,9 +3349,6 @@
     </w:p>
     <w:p>
       <w:r>
-        <w:t xml:space="preserve">Fonte: Aplicativo </w:t>
-      </w:r>
-      <w:r>
         <w:t>Smart</w:t>
       </w:r>
       <w:r>
@@ -3481,7 +3381,6 @@
     </w:p>
     <w:p/>
     <w:p>
-      <w:r/>
       <w:r>
         <w:t>4</w:t>
       </w:r>
@@ -3502,9 +3401,6 @@
     </w:p>
     <w:p>
       <w:r>
-        <w:t xml:space="preserve">Fonte: Aplicativo </w:t>
-      </w:r>
-      <w:r>
         <w:t>Smart</w:t>
       </w:r>
       <w:r>
@@ -3543,7 +3439,6 @@
     </w:p>
     <w:p/>
     <w:p>
-      <w:r/>
       <w:r>
         <w:t>4</w:t>
       </w:r>
@@ -3564,9 +3459,6 @@
     </w:p>
     <w:p>
       <w:r>
-        <w:t xml:space="preserve">Fonte: Aplicativo </w:t>
-      </w:r>
-      <w:r>
         <w:t>Smart</w:t>
       </w:r>
       <w:r>
@@ -3657,7 +3549,6 @@
       </w:r>
     </w:p>
     <w:p>
-      <w:r/>
       <w:r>
         <w:t>4</w:t>
       </w:r>
@@ -3681,9 +3572,6 @@
     </w:p>
     <w:p>
       <w:r>
-        <w:t xml:space="preserve">Fonte: Aplicativo </w:t>
-      </w:r>
-      <w:r>
         <w:t>Smart</w:t>
       </w:r>
       <w:r>
@@ -3722,7 +3610,6 @@
     </w:p>
     <w:p/>
     <w:p>
-      <w:r/>
       <w:r>
         <w:t>4</w:t>
       </w:r>
@@ -3743,9 +3630,6 @@
     </w:p>
     <w:p>
       <w:r>
-        <w:t xml:space="preserve">Fonte: Aplicativo </w:t>
-      </w:r>
-      <w:r>
         <w:t>Smart</w:t>
       </w:r>
       <w:r>
@@ -3774,7 +3658,6 @@
     </w:p>
     <w:p/>
     <w:p>
-      <w:r/>
       <w:r>
         <w:t>4</w:t>
       </w:r>
@@ -3798,9 +3681,6 @@
         <w:t xml:space="preserve"> </w:t>
       </w:r>
       <w:r>
-        <w:t xml:space="preserve">Fonte: Aplicativo </w:t>
-      </w:r>
-      <w:r>
         <w:t>Smart</w:t>
       </w:r>
       <w:r>
@@ -3874,7 +3754,6 @@
       </w:r>
     </w:p>
     <w:p>
-      <w:r/>
       <w:r>
         <w:t>4</w:t>
       </w:r>
@@ -3895,9 +3774,6 @@
     </w:p>
     <w:p>
       <w:r>
-        <w:t xml:space="preserve">Fonte: Aplicativo </w:t>
-      </w:r>
-      <w:r>
         <w:t>Smart</w:t>
       </w:r>
       <w:r>
@@ -3990,7 +3866,6 @@
     </w:p>
     <w:p/>
     <w:p>
-      <w:r/>
       <w:r>
         <w:t>4</w:t>
       </w:r>
@@ -4011,9 +3886,6 @@
     </w:p>
     <w:p>
       <w:r>
-        <w:t xml:space="preserve">Fonte: Aplicativo </w:t>
-      </w:r>
-      <w:r>
         <w:t>Smart</w:t>
       </w:r>
       <w:r>
@@ -4054,7 +3926,6 @@
     </w:p>
     <w:p/>
     <w:p>
-      <w:r/>
       <w:r>
         <w:t>4</w:t>
       </w:r>
@@ -4077,9 +3948,6 @@
     </w:p>
     <w:p>
       <w:r>
-        <w:t xml:space="preserve">Fonte: Aplicativo </w:t>
-      </w:r>
-      <w:r>
         <w:t>Smart</w:t>
       </w:r>
       <w:r>
@@ -4130,7 +3998,6 @@
     </w:p>
     <w:p/>
     <w:p>
-      <w:r/>
       <w:r>
         <w:t>4</w:t>
       </w:r>
@@ -4151,9 +4018,6 @@
     </w:p>
     <w:p>
       <w:r>
-        <w:t xml:space="preserve">Fonte: Aplicativo </w:t>
-      </w:r>
-      <w:r>
         <w:t>Smart</w:t>
       </w:r>
       <w:r>
@@ -4208,7 +4072,6 @@
     </w:p>
     <w:p/>
     <w:p>
-      <w:r/>
       <w:r>
         <w:t>50</w:t>
       </w:r>
@@ -4226,9 +4089,6 @@
     </w:p>
     <w:p>
       <w:r>
-        <w:t xml:space="preserve">Fonte: Aplicativo </w:t>
-      </w:r>
-      <w:r>
         <w:t>Smart</w:t>
       </w:r>
       <w:r>
@@ -4255,7 +4115,6 @@
     </w:p>
     <w:p/>
     <w:p>
-      <w:r/>
       <w:r>
         <w:t>5</w:t>
       </w:r>
@@ -4276,9 +4135,6 @@
     </w:p>
     <w:p>
       <w:r>
-        <w:t xml:space="preserve">Fonte: Aplicativo </w:t>
-      </w:r>
-      <w:r>
         <w:t>Smart</w:t>
       </w:r>
       <w:r>
@@ -4308,7 +4164,6 @@
     </w:p>
     <w:p/>
     <w:p>
-      <w:r/>
       <w:r>
         <w:t>5</w:t>
       </w:r>
@@ -4338,9 +4193,6 @@
     </w:p>
     <w:p>
       <w:r>
-        <w:t xml:space="preserve">Fonte: Aplicativo </w:t>
-      </w:r>
-      <w:r>
         <w:t>Smart</w:t>
       </w:r>
       <w:r>
@@ -4412,7 +4264,6 @@
     </w:p>
     <w:p/>
     <w:p>
-      <w:r/>
       <w:r>
         <w:t>3</w:t>
       </w:r>
@@ -4430,9 +4281,6 @@
     </w:p>
     <w:p>
       <w:r>
-        <w:t xml:space="preserve">Fonte: Aplicativo </w:t>
-      </w:r>
-      <w:r>
         <w:t>Smart</w:t>
       </w:r>
       <w:r>
@@ -4475,7 +4323,6 @@
       </w:r>
     </w:p>
     <w:p>
-      <w:r/>
       <w:r>
         <w:t>5</w:t>
       </w:r>
@@ -4502,9 +4349,6 @@
     </w:p>
     <w:p>
       <w:r>
-        <w:t xml:space="preserve">Fonte: Aplicativo </w:t>
-      </w:r>
-      <w:r>
         <w:t>Smart</w:t>
       </w:r>
       <w:r>
@@ -4551,7 +4395,6 @@
     </w:p>
     <w:p/>
     <w:p>
-      <w:r/>
       <w:r>
         <w:t>5</w:t>
       </w:r>
@@ -4572,9 +4415,6 @@
     </w:p>
     <w:p>
       <w:r>
-        <w:t xml:space="preserve">Fonte: Aplicativo </w:t>
-      </w:r>
-      <w:r>
         <w:t>Smart</w:t>
       </w:r>
       <w:r>
@@ -4601,7 +4441,6 @@
     </w:p>
     <w:p/>
     <w:p>
-      <w:r/>
       <w:r>
         <w:t>5</w:t>
       </w:r>
@@ -4622,9 +4461,6 @@
     </w:p>
     <w:p>
       <w:r>
-        <w:t xml:space="preserve">Fonte: Aplicativo </w:t>
-      </w:r>
-      <w:r>
         <w:t>Smart</w:t>
       </w:r>
       <w:r>
@@ -4673,7 +4509,6 @@
     </w:p>
     <w:p/>
     <w:p>
-      <w:r/>
       <w:r>
         <w:t>5</w:t>
       </w:r>
@@ -4697,9 +4532,6 @@
     </w:p>
     <w:p>
       <w:r>
-        <w:t xml:space="preserve">Fonte: Aplicativo </w:t>
-      </w:r>
-      <w:r>
         <w:t>Smart</w:t>
       </w:r>
       <w:r>
@@ -4762,7 +4594,6 @@
     </w:p>
     <w:p/>
     <w:p>
-      <w:r/>
       <w:r>
         <w:t>5</w:t>
       </w:r>
@@ -4789,9 +4620,6 @@
     </w:p>
     <w:p>
       <w:r>
-        <w:t xml:space="preserve">Fonte: Aplicativo </w:t>
-      </w:r>
-      <w:r>
         <w:t>Smart</w:t>
       </w:r>
       <w:r>
@@ -4877,7 +4705,6 @@
     </w:p>
     <w:p/>
     <w:p>
-      <w:r/>
       <w:r>
         <w:t>5</w:t>
       </w:r>
@@ -4901,9 +4728,6 @@
     </w:p>
     <w:p>
       <w:r>
-        <w:t xml:space="preserve">Fonte: Aplicativo </w:t>
-      </w:r>
-      <w:r>
         <w:t>Smart</w:t>
       </w:r>
       <w:r>
@@ -5048,7 +4872,6 @@
     </w:p>
     <w:p/>
     <w:p>
-      <w:r/>
       <w:r>
         <w:t>60</w:t>
       </w:r>
@@ -5069,9 +4892,6 @@
     </w:p>
     <w:p>
       <w:r>
-        <w:t xml:space="preserve">Fonte: Aplicativo </w:t>
-      </w:r>
-      <w:r>
         <w:t>Smart</w:t>
       </w:r>
       <w:r>
@@ -5083,7 +4903,6 @@
     </w:p>
     <w:p/>
     <w:p>
-      <w:r/>
       <w:r>
         <w:t>6</w:t>
       </w:r>
@@ -5104,9 +4923,6 @@
     </w:p>
     <w:p>
       <w:r>
-        <w:t xml:space="preserve">Fonte: Aplicativo </w:t>
-      </w:r>
-      <w:r>
         <w:t>Smart</w:t>
       </w:r>
       <w:r>
@@ -5237,7 +5053,6 @@
     </w:p>
     <w:p/>
     <w:p>
-      <w:r/>
       <w:r>
         <w:t>6</w:t>
       </w:r>
@@ -5261,9 +5076,6 @@
     </w:p>
     <w:p>
       <w:r>
-        <w:t xml:space="preserve">Fonte: Aplicativo </w:t>
-      </w:r>
-      <w:r>
         <w:t>Smart</w:t>
       </w:r>
       <w:r>
@@ -5275,7 +5087,6 @@
     </w:p>
     <w:p/>
     <w:p>
-      <w:r/>
       <w:r>
         <w:t>6</w:t>
       </w:r>
@@ -5297,9 +5108,6 @@
     </w:p>
     <w:p>
       <w:r>
-        <w:t xml:space="preserve">Fonte: Aplicativo </w:t>
-      </w:r>
-      <w:r>
         <w:t>Smart</w:t>
       </w:r>
       <w:r>
@@ -5350,7 +5158,6 @@
     </w:p>
     <w:p/>
     <w:p>
-      <w:r/>
       <w:r>
         <w:t xml:space="preserve"> 64</w:t>
       </w:r>
@@ -5368,9 +5175,6 @@
     </w:p>
     <w:p>
       <w:r>
-        <w:t xml:space="preserve">Fonte: Aplicativo </w:t>
-      </w:r>
-      <w:r>
         <w:t>Smart</w:t>
       </w:r>
       <w:r>
@@ -5413,7 +5217,6 @@
     </w:p>
     <w:p/>
     <w:p>
-      <w:r/>
       <w:r>
         <w:t>6</w:t>
       </w:r>
@@ -5437,9 +5240,6 @@
     </w:p>
     <w:p>
       <w:r>
-        <w:t xml:space="preserve">Fonte: Aplicativo </w:t>
-      </w:r>
-      <w:r>
         <w:t>Smart</w:t>
       </w:r>
       <w:r>
@@ -5511,7 +5311,6 @@
     </w:p>
     <w:p/>
     <w:p>
-      <w:r/>
       <w:r>
         <w:t>6</w:t>
       </w:r>
@@ -5532,9 +5331,6 @@
     </w:p>
     <w:p>
       <w:r>
-        <w:t xml:space="preserve">Fonte: Aplicativo </w:t>
-      </w:r>
-      <w:r>
         <w:t>Smart</w:t>
       </w:r>
       <w:r>
@@ -5546,7 +5342,6 @@
     </w:p>
     <w:p/>
     <w:p>
-      <w:r/>
       <w:r>
         <w:t>6</w:t>
       </w:r>
@@ -5567,9 +5362,6 @@
     </w:p>
     <w:p>
       <w:r>
-        <w:t xml:space="preserve">Fonte: Aplicativo </w:t>
-      </w:r>
-      <w:r>
         <w:t>Smart</w:t>
       </w:r>
       <w:r>
@@ -5611,7 +5403,6 @@
     </w:p>
     <w:p/>
     <w:p>
-      <w:r/>
       <w:r>
         <w:t>6</w:t>
       </w:r>
@@ -5632,9 +5423,6 @@
     </w:p>
     <w:p>
       <w:r>
-        <w:t xml:space="preserve">Fonte: Aplicativo </w:t>
-      </w:r>
-      <w:r>
         <w:t>Smart</w:t>
       </w:r>
       <w:r>
@@ -5709,7 +5497,6 @@
     </w:p>
     <w:p/>
     <w:p>
-      <w:r/>
       <w:r>
         <w:t>6</w:t>
       </w:r>
@@ -5730,9 +5517,6 @@
     </w:p>
     <w:p>
       <w:r>
-        <w:t xml:space="preserve">Fonte: Aplicativo </w:t>
-      </w:r>
-      <w:r>
         <w:t>Smart</w:t>
       </w:r>
       <w:r>
@@ -5793,7 +5577,6 @@
     </w:p>
     <w:p/>
     <w:p>
-      <w:r/>
       <w:r>
         <w:t>70</w:t>
       </w:r>
@@ -5811,9 +5594,6 @@
     </w:p>
     <w:p>
       <w:r>
-        <w:t xml:space="preserve">Fonte: Aplicativo </w:t>
-      </w:r>
-      <w:r>
         <w:t>Smart</w:t>
       </w:r>
       <w:r>
@@ -5825,7 +5605,6 @@
     </w:p>
     <w:p/>
     <w:p>
-      <w:r/>
       <w:r>
         <w:t>1</w:t>
       </w:r>
@@ -5843,9 +5622,6 @@
     </w:p>
     <w:p>
       <w:r>
-        <w:t xml:space="preserve">Fonte: Aplicativo </w:t>
-      </w:r>
-      <w:r>
         <w:t>Smart</w:t>
       </w:r>
       <w:r>
@@ -5868,7 +5644,6 @@
       </w:r>
     </w:p>
     <w:p>
-      <w:r/>
       <w:r>
         <w:t>2</w:t>
       </w:r>
@@ -5889,9 +5664,6 @@
     </w:p>
     <w:p>
       <w:r>
-        <w:t xml:space="preserve">Fonte: Aplicativo </w:t>
-      </w:r>
-      <w:r>
         <w:t>Smart</w:t>
       </w:r>
       <w:r>
@@ -5927,7 +5699,6 @@
     </w:p>
     <w:p/>
     <w:p>
-      <w:r/>
       <w:r>
         <w:t>3</w:t>
       </w:r>
@@ -5945,9 +5716,6 @@
     </w:p>
     <w:p>
       <w:r>
-        <w:t xml:space="preserve">Fonte: Aplicativo </w:t>
-      </w:r>
-      <w:r>
         <w:t>Smart</w:t>
       </w:r>
       <w:r>
@@ -6010,7 +5778,6 @@
     </w:p>
     <w:p/>
     <w:p>
-      <w:r/>
       <w:r>
         <w:t>4</w:t>
       </w:r>
@@ -6031,9 +5798,6 @@
     </w:p>
     <w:p>
       <w:r>
-        <w:t xml:space="preserve">Fonte: Aplicativo </w:t>
-      </w:r>
-      <w:r>
         <w:t>Smart</w:t>
       </w:r>
       <w:r>
@@ -6066,7 +5830,6 @@
     </w:p>
     <w:p/>
     <w:p>
-      <w:r/>
       <w:r>
         <w:t>5</w:t>
       </w:r>
@@ -6088,9 +5851,6 @@
     </w:p>
     <w:p>
       <w:r>
-        <w:t xml:space="preserve">Fonte: Aplicativo </w:t>
-      </w:r>
-      <w:r>
         <w:t>Smart</w:t>
       </w:r>
       <w:r>
@@ -6162,7 +5922,6 @@
     </w:p>
     <w:p/>
     <w:p>
-      <w:r/>
       <w:r>
         <w:t>6</w:t>
       </w:r>
@@ -6181,9 +5940,6 @@
     </w:p>
     <w:p>
       <w:r>
-        <w:t xml:space="preserve">Fonte: Aplicativo </w:t>
-      </w:r>
-      <w:r>
         <w:t>Smart</w:t>
       </w:r>
       <w:r>
@@ -6257,7 +6013,6 @@
     </w:p>
     <w:p/>
     <w:p>
-      <w:r/>
       <w:r>
         <w:t>7</w:t>
       </w:r>
@@ -6278,9 +6033,6 @@
     </w:p>
     <w:p>
       <w:r>
-        <w:t xml:space="preserve">Fonte: Aplicativo </w:t>
-      </w:r>
-      <w:r>
         <w:t>Smart</w:t>
       </w:r>
       <w:r>
@@ -6330,7 +6082,6 @@
     </w:p>
     <w:p/>
     <w:p>
-      <w:r/>
       <w:r>
         <w:t>8</w:t>
       </w:r>
@@ -6353,9 +6104,6 @@
     </w:p>
     <w:p>
       <w:r>
-        <w:t xml:space="preserve">Fonte: Aplicativo </w:t>
-      </w:r>
-      <w:r>
         <w:t>Smart</w:t>
       </w:r>
       <w:r>
@@ -6388,7 +6136,6 @@
     </w:p>
     <w:p/>
     <w:p>
-      <w:r/>
       <w:r>
         <w:t>9</w:t>
       </w:r>
@@ -6408,9 +6155,6 @@
     </w:p>
     <w:p>
       <w:r>
-        <w:t xml:space="preserve">Fonte: Aplicativo </w:t>
-      </w:r>
-      <w:r>
         <w:t>Smart</w:t>
       </w:r>
       <w:r>
@@ -6457,7 +6201,6 @@
     </w:p>
     <w:p/>
     <w:p>
-      <w:r/>
       <w:r>
         <w:t>80</w:t>
       </w:r>
@@ -6477,9 +6220,6 @@
     </w:p>
     <w:p>
       <w:r>
-        <w:t xml:space="preserve">Fonte: Aplicativo </w:t>
-      </w:r>
-      <w:r>
         <w:t>Smart</w:t>
       </w:r>
       <w:r>
@@ -6506,7 +6246,6 @@
     </w:p>
     <w:p/>
     <w:p>
-      <w:r/>
       <w:r>
         <w:t>81</w:t>
       </w:r>
@@ -6527,9 +6266,6 @@
     </w:p>
     <w:p>
       <w:r>
-        <w:t xml:space="preserve">Fonte: Aplicativo </w:t>
-      </w:r>
-      <w:r>
         <w:t>Smart</w:t>
       </w:r>
       <w:r>
@@ -6571,7 +6307,6 @@
     </w:p>
     <w:p/>
     <w:p>
-      <w:r/>
       <w:r>
         <w:t>8</w:t>
       </w:r>
@@ -6599,9 +6334,6 @@
     </w:p>
     <w:p>
       <w:r>
-        <w:t xml:space="preserve">Fonte: Aplicativo </w:t>
-      </w:r>
-      <w:r>
         <w:t>Smart</w:t>
       </w:r>
       <w:r>
@@ -6637,7 +6369,6 @@
     </w:p>
     <w:p/>
     <w:p>
-      <w:r/>
       <w:r>
         <w:t>8</w:t>
       </w:r>
@@ -6664,9 +6395,6 @@
     </w:p>
     <w:p>
       <w:r>
-        <w:t xml:space="preserve">Fonte: Aplicativo </w:t>
-      </w:r>
-      <w:r>
         <w:t>Smart</w:t>
       </w:r>
       <w:r>
@@ -6713,7 +6441,6 @@
     </w:p>
     <w:p/>
     <w:p>
-      <w:r/>
       <w:r>
         <w:t>8</w:t>
       </w:r>
@@ -6740,9 +6467,6 @@
     </w:p>
     <w:p>
       <w:r>
-        <w:t xml:space="preserve">Fonte: Aplicativo </w:t>
-      </w:r>
-      <w:r>
         <w:t>Smart</w:t>
       </w:r>
       <w:r>
@@ -6772,7 +6496,6 @@
     </w:p>
     <w:p/>
     <w:p>
-      <w:r/>
       <w:r>
         <w:t>8</w:t>
       </w:r>
@@ -6797,9 +6520,6 @@
     </w:p>
     <w:p>
       <w:r>
-        <w:t xml:space="preserve">Fonte: Aplicativo </w:t>
-      </w:r>
-      <w:r>
         <w:t>Smart</w:t>
       </w:r>
       <w:r>
@@ -6835,7 +6555,6 @@
     </w:p>
     <w:p/>
     <w:p>
-      <w:r/>
       <w:r>
         <w:t>8</w:t>
       </w:r>
@@ -6859,9 +6578,6 @@
     </w:p>
     <w:p>
       <w:r>
-        <w:t xml:space="preserve">Fonte: Aplicativo </w:t>
-      </w:r>
-      <w:r>
         <w:t>Smart</w:t>
       </w:r>
       <w:r>
@@ -6912,7 +6628,6 @@
     </w:p>
     <w:p/>
     <w:p>
-      <w:r/>
       <w:r>
         <w:t>8</w:t>
       </w:r>
@@ -6936,9 +6651,6 @@
     </w:p>
     <w:p>
       <w:r>
-        <w:t xml:space="preserve">Fonte: Aplicativo </w:t>
-      </w:r>
-      <w:r>
         <w:t>Smart</w:t>
       </w:r>
       <w:r>
@@ -7089,7 +6801,6 @@
     </w:p>
     <w:p/>
     <w:p>
-      <w:r/>
       <w:r>
         <w:t>8</w:t>
       </w:r>
@@ -7113,9 +6824,6 @@
     </w:p>
     <w:p>
       <w:r>
-        <w:t xml:space="preserve">Fonte: Aplicativo </w:t>
-      </w:r>
-      <w:r>
         <w:t>Smart</w:t>
       </w:r>
       <w:r>
@@ -7223,7 +6931,6 @@
     </w:p>
     <w:p/>
     <w:p>
-      <w:r/>
       <w:r>
         <w:t>8</w:t>
       </w:r>
@@ -7247,9 +6954,6 @@
     </w:p>
     <w:p>
       <w:r>
-        <w:t xml:space="preserve">Fonte: Aplicativo </w:t>
-      </w:r>
-      <w:r>
         <w:t>Smart</w:t>
       </w:r>
       <w:r>
@@ -7351,7 +7055,6 @@
     </w:p>
     <w:p/>
     <w:p>
-      <w:r/>
       <w:r>
         <w:t>8</w:t>
       </w:r>
@@ -7378,9 +7081,6 @@
     </w:p>
     <w:p>
       <w:r>
-        <w:t xml:space="preserve">Fonte: Aplicativo </w:t>
-      </w:r>
-      <w:r>
         <w:t>Smart</w:t>
       </w:r>
       <w:r>
@@ -7446,7 +7146,6 @@
     </w:p>
     <w:p/>
     <w:p>
-      <w:r/>
       <w:r>
         <w:t>90</w:t>
       </w:r>
@@ -7469,9 +7168,6 @@
     </w:p>
     <w:p>
       <w:r>
-        <w:t xml:space="preserve">Fonte: Aplicativo </w:t>
-      </w:r>
-      <w:r>
         <w:t>Smart</w:t>
       </w:r>
       <w:r>
@@ -7552,7 +7248,6 @@
     </w:p>
     <w:p/>
     <w:p>
-      <w:r/>
       <w:r>
         <w:t>9</w:t>
       </w:r>
@@ -7576,9 +7271,6 @@
     </w:p>
     <w:p>
       <w:r>
-        <w:t xml:space="preserve">Fonte: Aplicativo </w:t>
-      </w:r>
-      <w:r>
         <w:t>Smart</w:t>
       </w:r>
       <w:r>
@@ -7709,7 +7401,6 @@
     </w:p>
     <w:p/>
     <w:p>
-      <w:r/>
       <w:r>
         <w:t>9</w:t>
       </w:r>
@@ -7733,9 +7424,6 @@
     </w:p>
     <w:p>
       <w:r>
-        <w:t xml:space="preserve">Fonte: Aplicativo </w:t>
-      </w:r>
-      <w:r>
         <w:t>Smart</w:t>
       </w:r>
       <w:r>
@@ -7815,7 +7503,6 @@
     </w:p>
     <w:p/>
     <w:p>
-      <w:r/>
       <w:r>
         <w:t>9</w:t>
       </w:r>
@@ -7839,9 +7526,6 @@
     </w:p>
     <w:p>
       <w:r>
-        <w:t xml:space="preserve">Fonte: Aplicativo </w:t>
-      </w:r>
-      <w:r>
         <w:t>Smart</w:t>
       </w:r>
       <w:r>
@@ -7980,7 +7664,6 @@
     <w:p/>
     <w:p/>
     <w:p>
-      <w:r/>
       <w:r>
         <w:t>9</w:t>
       </w:r>
@@ -8007,9 +7690,6 @@
     </w:p>
     <w:p>
       <w:r>
-        <w:t xml:space="preserve">Fonte: Aplicativo </w:t>
-      </w:r>
-      <w:r>
         <w:t>Smart</w:t>
       </w:r>
       <w:r>
@@ -8069,7 +7749,6 @@
     </w:p>
     <w:p/>
     <w:p>
-      <w:r/>
       <w:r>
         <w:t>9</w:t>
       </w:r>
@@ -8093,9 +7772,6 @@
     </w:p>
     <w:p>
       <w:r>
-        <w:t xml:space="preserve">Fonte: Aplicativo </w:t>
-      </w:r>
-      <w:r>
         <w:t>Smart</w:t>
       </w:r>
       <w:r>
@@ -8208,7 +7884,6 @@
     </w:p>
     <w:p/>
     <w:p>
-      <w:r/>
       <w:r>
         <w:t>9</w:t>
       </w:r>
@@ -8232,9 +7907,6 @@
     </w:p>
     <w:p>
       <w:r>
-        <w:t xml:space="preserve">Fonte: Aplicativo </w:t>
-      </w:r>
-      <w:r>
         <w:t>Smart</w:t>
       </w:r>
       <w:r>
@@ -8389,7 +8061,6 @@
     </w:p>
     <w:p/>
     <w:p>
-      <w:r/>
       <w:r>
         <w:t>9</w:t>
       </w:r>
@@ -8413,9 +8084,6 @@
     </w:p>
     <w:p>
       <w:r>
-        <w:t xml:space="preserve">Fonte: Aplicativo </w:t>
-      </w:r>
-      <w:r>
         <w:t>Smart</w:t>
       </w:r>
       <w:r>
@@ -8453,7 +8121,6 @@
       </w:r>
     </w:p>
     <w:p>
-      <w:r/>
       <w:r>
         <w:t>9</w:t>
       </w:r>
@@ -8477,9 +8144,6 @@
     </w:p>
     <w:p>
       <w:r>
-        <w:t xml:space="preserve">Fonte: Aplicativo </w:t>
-      </w:r>
-      <w:r>
         <w:t>Smart</w:t>
       </w:r>
       <w:r>
@@ -8533,7 +8197,6 @@
     </w:p>
     <w:p/>
     <w:p>
-      <w:r/>
       <w:r>
         <w:t>8</w:t>
       </w:r>
@@ -8554,9 +8217,6 @@
     </w:p>
     <w:p>
       <w:r>
-        <w:t xml:space="preserve">Fonte: Aplicativo </w:t>
-      </w:r>
-      <w:r>
         <w:t>Smart</w:t>
       </w:r>
       <w:r>
@@ -8568,7 +8228,6 @@
     </w:p>
     <w:p/>
     <w:p>
-      <w:r/>
       <w:r>
         <w:t>9</w:t>
       </w:r>
@@ -8592,9 +8251,6 @@
     </w:p>
     <w:p>
       <w:r>
-        <w:t xml:space="preserve">Fonte: Aplicativo </w:t>
-      </w:r>
-      <w:r>
         <w:t>Smart</w:t>
       </w:r>
       <w:r>
@@ -8712,7 +8368,6 @@
     </w:p>
     <w:p/>
     <w:p>
-      <w:r/>
       <w:r>
         <w:t>100</w:t>
       </w:r>
@@ -8733,9 +8388,6 @@
     </w:p>
     <w:p>
       <w:r>
-        <w:t xml:space="preserve">Fonte: Aplicativo </w:t>
-      </w:r>
-      <w:r>
         <w:t>Smart</w:t>
       </w:r>
       <w:r>
@@ -8747,7 +8399,6 @@
     </w:p>
     <w:p/>
     <w:p>
-      <w:r/>
       <w:r>
         <w:t>1</w:t>
       </w:r>
@@ -8766,9 +8417,6 @@
     </w:p>
     <w:p>
       <w:r>
-        <w:t xml:space="preserve">Fonte: Aplicativo </w:t>
-      </w:r>
-      <w:r>
         <w:t>Smart</w:t>
       </w:r>
       <w:r>
@@ -8990,7 +8638,6 @@
     </w:p>
     <w:p/>
     <w:p>
-      <w:r/>
       <w:r>
         <w:t>2</w:t>
       </w:r>
@@ -9009,9 +8656,6 @@
     </w:p>
     <w:p>
       <w:r>
-        <w:t xml:space="preserve">Fonte: Aplicativo </w:t>
-      </w:r>
-      <w:r>
         <w:t>Smart</w:t>
       </w:r>
       <w:r>
@@ -9059,7 +8703,6 @@
     </w:p>
     <w:p/>
     <w:p>
-      <w:r/>
       <w:r>
         <w:t>3</w:t>
       </w:r>
@@ -9079,9 +8722,6 @@
     </w:p>
     <w:p>
       <w:r>
-        <w:t xml:space="preserve">Fonte: Aplicativo </w:t>
-      </w:r>
-      <w:r>
         <w:t>Smart</w:t>
       </w:r>
       <w:r>
@@ -9132,7 +8772,6 @@
     </w:p>
     <w:p/>
     <w:p>
-      <w:r/>
       <w:r>
         <w:t>4</w:t>
       </w:r>
@@ -9150,9 +8789,6 @@
     </w:p>
     <w:p>
       <w:r>
-        <w:t xml:space="preserve">Fonte: Aplicativo </w:t>
-      </w:r>
-      <w:r>
         <w:t>Smart</w:t>
       </w:r>
       <w:r>
@@ -9227,7 +8863,6 @@
     </w:p>
     <w:p/>
     <w:p>
-      <w:r/>
       <w:r>
         <w:t>5</w:t>
       </w:r>
@@ -9247,9 +8882,6 @@
     </w:p>
     <w:p>
       <w:r>
-        <w:t xml:space="preserve">Fonte: Aplicativo </w:t>
-      </w:r>
-      <w:r>
         <w:t>Smart</w:t>
       </w:r>
       <w:r>
@@ -9327,7 +8959,6 @@
     </w:p>
     <w:p/>
     <w:p>
-      <w:r/>
       <w:r>
         <w:t>6</w:t>
       </w:r>
@@ -9346,9 +8977,6 @@
     </w:p>
     <w:p>
       <w:r>
-        <w:t xml:space="preserve">Fonte: Aplicativo </w:t>
-      </w:r>
-      <w:r>
         <w:t>Smart</w:t>
       </w:r>
       <w:r>
@@ -9402,7 +9030,6 @@
     </w:p>
     <w:p/>
     <w:p>
-      <w:r/>
       <w:r>
         <w:t>7</w:t>
       </w:r>
@@ -9420,9 +9047,6 @@
     </w:p>
     <w:p>
       <w:r>
-        <w:t xml:space="preserve">Fonte: Aplicativo </w:t>
-      </w:r>
-      <w:r>
         <w:t>Smart</w:t>
       </w:r>
       <w:r>
@@ -9500,7 +9124,6 @@
     </w:p>
     <w:p/>
     <w:p>
-      <w:r/>
       <w:r>
         <w:t>8</w:t>
       </w:r>
@@ -9525,9 +9148,6 @@
     </w:p>
     <w:p>
       <w:r>
-        <w:t xml:space="preserve">Fonte: Aplicativo </w:t>
-      </w:r>
-      <w:r>
         <w:t>Smart</w:t>
       </w:r>
       <w:r>
@@ -9595,7 +9215,6 @@
     </w:p>
     <w:p/>
     <w:p>
-      <w:r/>
       <w:r>
         <w:t>9</w:t>
       </w:r>
@@ -9614,9 +9233,6 @@
     </w:p>
     <w:p>
       <w:r>
-        <w:t xml:space="preserve">Fonte: Aplicativo </w:t>
-      </w:r>
-      <w:r>
         <w:t>Smart</w:t>
       </w:r>
       <w:r>
@@ -9658,7 +9274,6 @@
     </w:p>
     <w:p/>
     <w:p>
-      <w:r/>
       <w:r>
         <w:t>10</w:t>
       </w:r>
@@ -9680,9 +9295,6 @@
     </w:p>
     <w:p>
       <w:r>
-        <w:t xml:space="preserve">Fonte: Aplicativo </w:t>
-      </w:r>
-      <w:r>
         <w:t>Smart</w:t>
       </w:r>
       <w:r>
@@ -9715,7 +9327,6 @@
     </w:p>
     <w:p/>
     <w:p>
-      <w:r/>
       <w:r>
         <w:t>1</w:t>
       </w:r>
@@ -9734,9 +9345,6 @@
     </w:p>
     <w:p>
       <w:r>
-        <w:t xml:space="preserve">Fonte: Aplicativo </w:t>
-      </w:r>
-      <w:r>
         <w:t>Smart</w:t>
       </w:r>
       <w:r>
@@ -9821,7 +9429,6 @@
     </w:p>
     <w:p/>
     <w:p>
-      <w:r/>
       <w:r>
         <w:t>2</w:t>
       </w:r>
@@ -9839,9 +9446,6 @@
     </w:p>
     <w:p>
       <w:r>
-        <w:t xml:space="preserve">Fonte: Aplicativo </w:t>
-      </w:r>
-      <w:r>
         <w:t>Smart</w:t>
       </w:r>
       <w:r>
@@ -9877,7 +9481,6 @@
     </w:p>
     <w:p/>
     <w:p>
-      <w:r/>
       <w:r>
         <w:t>3</w:t>
       </w:r>
@@ -9897,9 +9500,6 @@
     </w:p>
     <w:p>
       <w:r>
-        <w:t xml:space="preserve">Fonte: Aplicativo </w:t>
-      </w:r>
-      <w:r>
         <w:t>Smart</w:t>
       </w:r>
       <w:r>
@@ -9947,7 +9547,6 @@
     </w:p>
     <w:p/>
     <w:p>
-      <w:r/>
       <w:r>
         <w:t>4</w:t>
       </w:r>
@@ -9967,9 +9566,6 @@
     </w:p>
     <w:p>
       <w:r>
-        <w:t xml:space="preserve">Fonte: Aplicativo </w:t>
-      </w:r>
-      <w:r>
         <w:t>Smart</w:t>
       </w:r>
       <w:r>
@@ -10011,7 +9607,6 @@
     </w:p>
     <w:p/>
     <w:p>
-      <w:r/>
       <w:r>
         <w:t>5</w:t>
       </w:r>
@@ -10036,9 +9631,6 @@
     </w:p>
     <w:p>
       <w:r>
-        <w:t xml:space="preserve">Fonte: Aplicativo </w:t>
-      </w:r>
-      <w:r>
         <w:t>Smart</w:t>
       </w:r>
       <w:r>
@@ -10106,7 +9698,6 @@
     </w:p>
     <w:p/>
     <w:p>
-      <w:r/>
       <w:r>
         <w:t>6</w:t>
       </w:r>
@@ -10126,9 +9717,6 @@
     </w:p>
     <w:p>
       <w:r>
-        <w:t xml:space="preserve">Fonte: Aplicativo </w:t>
-      </w:r>
-      <w:r>
         <w:t>Smart</w:t>
       </w:r>
       <w:r>
@@ -10173,7 +9761,6 @@
     </w:p>
     <w:p/>
     <w:p>
-      <w:r/>
       <w:r>
         <w:t>7</w:t>
       </w:r>
@@ -10192,9 +9779,6 @@
     </w:p>
     <w:p>
       <w:r>
-        <w:t xml:space="preserve">Fonte: Aplicativo </w:t>
-      </w:r>
-      <w:r>
         <w:t>Smart</w:t>
       </w:r>
       <w:r>
@@ -10242,7 +9826,6 @@
     </w:p>
     <w:p/>
     <w:p>
-      <w:r/>
       <w:r>
         <w:t>8</w:t>
       </w:r>
@@ -10268,9 +9851,6 @@
     </w:p>
     <w:p>
       <w:r>
-        <w:t xml:space="preserve">Fonte: Aplicativo </w:t>
-      </w:r>
-      <w:r>
         <w:t>Smart</w:t>
       </w:r>
       <w:r>
@@ -10350,7 +9930,6 @@
     </w:p>
     <w:p/>
     <w:p>
-      <w:r/>
       <w:r>
         <w:t>9</w:t>
       </w:r>
@@ -10372,9 +9951,6 @@
     </w:p>
     <w:p>
       <w:r>
-        <w:t xml:space="preserve">Fonte: Aplicativo </w:t>
-      </w:r>
-      <w:r>
         <w:t>Smart</w:t>
       </w:r>
       <w:r>
@@ -10440,7 +10016,6 @@
     </w:p>
     <w:p/>
     <w:p>
-      <w:r/>
       <w:r>
         <w:t>20</w:t>
       </w:r>
@@ -10464,9 +10039,6 @@
     </w:p>
     <w:p>
       <w:r>
-        <w:t xml:space="preserve">Fonte: Aplicativo </w:t>
-      </w:r>
-      <w:r>
         <w:t>Smart</w:t>
       </w:r>
       <w:r>
@@ -10526,7 +10098,6 @@
     </w:p>
     <w:p/>
     <w:p>
-      <w:r/>
       <w:r>
         <w:t>1</w:t>
       </w:r>
@@ -10546,9 +10117,6 @@
     </w:p>
     <w:p>
       <w:r>
-        <w:t xml:space="preserve">Fonte: Aplicativo </w:t>
-      </w:r>
-      <w:r>
         <w:t>Smart</w:t>
       </w:r>
       <w:r>
@@ -10619,7 +10187,6 @@
     </w:p>
     <w:p/>
     <w:p>
-      <w:r/>
       <w:r>
         <w:t>2</w:t>
       </w:r>
@@ -10641,9 +10208,6 @@
     </w:p>
     <w:p>
       <w:r>
-        <w:t xml:space="preserve">Fonte: Aplicativo </w:t>
-      </w:r>
-      <w:r>
         <w:t>Smart</w:t>
       </w:r>
       <w:r>
@@ -10679,7 +10243,6 @@
     </w:p>
     <w:p/>
     <w:p>
-      <w:r/>
       <w:r>
         <w:t>3</w:t>
       </w:r>
@@ -10699,9 +10262,6 @@
     </w:p>
     <w:p>
       <w:r>
-        <w:t xml:space="preserve">Fonte: Aplicativo </w:t>
-      </w:r>
-      <w:r>
         <w:t>Smart</w:t>
       </w:r>
       <w:r>
@@ -10752,7 +10312,6 @@
     </w:p>
     <w:p/>
     <w:p>
-      <w:r/>
       <w:r>
         <w:t>4</w:t>
       </w:r>
@@ -10772,9 +10331,6 @@
     </w:p>
     <w:p>
       <w:r>
-        <w:t xml:space="preserve">Fonte: Aplicativo </w:t>
-      </w:r>
-      <w:r>
         <w:t>Smart</w:t>
       </w:r>
       <w:r>
@@ -10822,7 +10378,6 @@
     </w:p>
     <w:p/>
     <w:p>
-      <w:r/>
       <w:r>
         <w:t>5</w:t>
       </w:r>
@@ -10844,9 +10399,6 @@
     </w:p>
     <w:p>
       <w:r>
-        <w:t xml:space="preserve">Fonte: Aplicativo </w:t>
-      </w:r>
-      <w:r>
         <w:t>Smart</w:t>
       </w:r>
       <w:r>
@@ -10867,7 +10419,6 @@
     </w:p>
     <w:p/>
     <w:p>
-      <w:r/>
       <w:r>
         <w:t>6</w:t>
       </w:r>
@@ -10892,9 +10443,6 @@
     </w:p>
     <w:p>
       <w:r>
-        <w:t xml:space="preserve">Fonte: Aplicativo </w:t>
-      </w:r>
-      <w:r>
         <w:t>Smart</w:t>
       </w:r>
       <w:r>
@@ -11053,7 +10601,6 @@
     </w:p>
     <w:p/>
     <w:p>
-      <w:r/>
       <w:r>
         <w:t xml:space="preserve">Mudar p/ Em </w:t>
       </w:r>
@@ -11074,9 +10621,6 @@
     </w:p>
     <w:p>
       <w:r>
-        <w:t xml:space="preserve">Fonte: Aplicativo </w:t>
-      </w:r>
-      <w:r>
         <w:t>Smart</w:t>
       </w:r>
       <w:r>
@@ -11165,9 +10709,7 @@
         <w:t>, conforme representado na Figura 128.</w:t>
       </w:r>
     </w:p>
-    <w:p>
-      <w:r/>
-    </w:p>
+    <w:p/>
     <w:p>
       <w:r>
         <w:t xml:space="preserve">Figura 128: Ícone Reticência Mais IMAGE_FILENAME: (image_rId137.png), Descrição: </w:t>
@@ -11178,9 +10720,6 @@
     </w:p>
     <w:p>
       <w:r>
-        <w:t xml:space="preserve">Fonte: Aplicativo </w:t>
-      </w:r>
-      <w:r>
         <w:t>Smart</w:t>
       </w:r>
       <w:r>
@@ -11218,9 +10757,7 @@
       </w:r>
     </w:p>
     <w:p/>
-    <w:p>
-      <w:r/>
-    </w:p>
+    <w:p/>
     <w:p/>
     <w:p/>
     <w:p>
@@ -11233,9 +10770,6 @@
     </w:p>
     <w:p>
       <w:r>
-        <w:t xml:space="preserve">Fonte: Aplicativo </w:t>
-      </w:r>
-      <w:r>
         <w:t>Smart</w:t>
       </w:r>
       <w:r>
@@ -11276,9 +10810,7 @@
       </w:r>
     </w:p>
     <w:p/>
-    <w:p>
-      <w:r/>
-    </w:p>
+    <w:p/>
     <w:p/>
     <w:p/>
     <w:p>
@@ -11291,9 +10823,6 @@
     </w:p>
     <w:p>
       <w:r>
-        <w:t xml:space="preserve">Fonte: Aplicativo </w:t>
-      </w:r>
-      <w:r>
         <w:t>Smart</w:t>
       </w:r>
       <w:r>
@@ -11537,7 +11066,6 @@
     </w:p>
     <w:p/>
     <w:p>
-      <w:r/>
       <w:r>
         <w:t>1</w:t>
       </w:r>
@@ -11559,9 +11087,6 @@
       </w:r>
     </w:p>
     <w:p>
-      <w:r>
-        <w:t xml:space="preserve">Fonte: Aplicativo </w:t>
-      </w:r>
       <w:r>
         <w:t>Smart</w:t>
       </w:r>

</xml_diff>